<commit_message>
Poprawa założeń tabeli relacji
</commit_message>
<xml_diff>
--- a/30 Marzenie laboranta.docx
+++ b/30 Marzenie laboranta.docx
@@ -1100,13 +1100,13 @@
         <w:rPr>
           <w:color w:val="000000" w:themeColor="text1"/>
         </w:rPr>
-        <w:t>id_i</w:t>
-      </w:r>
-      <w:r>
-        <w:rPr>
-          <w:color w:val="000000" w:themeColor="text1"/>
-        </w:rPr>
-        <w:t>|id_u</w:t>
+        <w:t>id_</w:t>
+      </w:r>
+      <w:r>
+        <w:rPr>
+          <w:color w:val="000000" w:themeColor="text1"/>
+        </w:rPr>
+        <w:t>u|id_i</w:t>
       </w:r>
       <w:proofErr w:type="spellEnd"/>
       <w:r>
@@ -1120,50 +1120,6 @@
       <w:pPr>
         <w:pStyle w:val="Akapitzlist"/>
         <w:numPr>
-          <w:ilvl w:val="3"/>
-          <w:numId w:val="1"/>
-        </w:numPr>
-        <w:rPr>
-          <w:color w:val="000000" w:themeColor="text1"/>
-        </w:rPr>
-      </w:pPr>
-      <w:r>
-        <w:rPr>
-          <w:color w:val="000000" w:themeColor="text1"/>
-        </w:rPr>
-        <w:t>tabela relacji</w:t>
-      </w:r>
-      <w:r>
-        <w:rPr>
-          <w:color w:val="000000" w:themeColor="text1"/>
-        </w:rPr>
-        <w:t xml:space="preserve"> </w:t>
-      </w:r>
-      <w:r>
-        <w:rPr>
-          <w:color w:val="000000" w:themeColor="text1"/>
-        </w:rPr>
-        <w:t>(</w:t>
-      </w:r>
-      <w:proofErr w:type="spellStart"/>
-      <w:r>
-        <w:rPr>
-          <w:color w:val="000000" w:themeColor="text1"/>
-        </w:rPr>
-        <w:t>id_u|solver_id</w:t>
-      </w:r>
-      <w:proofErr w:type="spellEnd"/>
-      <w:r>
-        <w:rPr>
-          <w:color w:val="000000" w:themeColor="text1"/>
-        </w:rPr>
-        <w:t>)</w:t>
-      </w:r>
-    </w:p>
-    <w:p>
-      <w:pPr>
-        <w:pStyle w:val="Akapitzlist"/>
-        <w:numPr>
           <w:ilvl w:val="2"/>
           <w:numId w:val="1"/>
         </w:numPr>
@@ -1172,6 +1128,8 @@
           <w:color w:val="000000" w:themeColor="text1"/>
         </w:rPr>
       </w:pPr>
+      <w:bookmarkStart w:id="0" w:name="_GoBack"/>
+      <w:bookmarkEnd w:id="0"/>
       <w:proofErr w:type="spellStart"/>
       <w:r>
         <w:rPr>
@@ -1402,8 +1360,6 @@
         </w:rPr>
         <w:t xml:space="preserve">) </w:t>
       </w:r>
-      <w:bookmarkStart w:id="0" w:name="_GoBack"/>
-      <w:bookmarkEnd w:id="0"/>
     </w:p>
     <w:p>
       <w:pPr>

</xml_diff>

<commit_message>
Szkielet bazy gotowy, psql zrobiony, nie umiem eksportowac pliku
</commit_message>
<xml_diff>
--- a/30 Marzenie laboranta.docx
+++ b/30 Marzenie laboranta.docx
@@ -591,6 +591,13 @@
         </w:rPr>
         <w:t>user</w:t>
       </w:r>
+      <w:r>
+        <w:rPr>
+          <w:b/>
+          <w:color w:val="000000"/>
+        </w:rPr>
+        <w:t>s</w:t>
+      </w:r>
       <w:proofErr w:type="spellEnd"/>
     </w:p>
     <w:p>
@@ -893,12 +900,24 @@
         </w:rPr>
         <w:t>desc</w:t>
       </w:r>
-      <w:proofErr w:type="spellEnd"/>
-      <w:r>
-        <w:rPr>
-          <w:color w:val="000000"/>
-        </w:rPr>
-        <w:t xml:space="preserve"> (opis usterki)</w:t>
+      <w:r>
+        <w:rPr>
+          <w:color w:val="000000"/>
+        </w:rPr>
+        <w:t>r</w:t>
+      </w:r>
+      <w:proofErr w:type="spellEnd"/>
+      <w:r>
+        <w:rPr>
+          <w:color w:val="000000"/>
+        </w:rPr>
+        <w:t xml:space="preserve"> </w:t>
+      </w:r>
+      <w:r>
+        <w:rPr>
+          <w:color w:val="000000"/>
+        </w:rPr>
+        <w:t>(opis usterki)</w:t>
       </w:r>
     </w:p>
     <w:p>
@@ -1134,13 +1153,7 @@
         <w:rPr>
           <w:color w:val="000000"/>
         </w:rPr>
-        <w:t xml:space="preserve"> (data rozwiąza</w:t>
-      </w:r>
-      <w:r>
-        <w:rPr>
-          <w:color w:val="000000"/>
-        </w:rPr>
-        <w:t>nia, pusta dopóki ktoś nie zmieni ‘</w:t>
+        <w:t xml:space="preserve"> (data rozwiązania, pusta dopóki ktoś nie zmieni ‘</w:t>
       </w:r>
       <w:proofErr w:type="spellStart"/>
       <w:r>
@@ -1488,14 +1501,7 @@
           <w:b/>
           <w:color w:val="000000"/>
         </w:rPr>
-        <w:t>sensit</w:t>
-      </w:r>
-      <w:r>
-        <w:rPr>
-          <w:b/>
-          <w:color w:val="000000"/>
-        </w:rPr>
-        <w:t>ive_data</w:t>
+        <w:t>sensitive_data</w:t>
       </w:r>
       <w:proofErr w:type="spellEnd"/>
     </w:p>
@@ -1698,6 +1704,15 @@
         </w:rPr>
         <w:t>user</w:t>
       </w:r>
+      <w:r>
+        <w:rPr>
+          <w:b/>
+          <w:color w:val="000000"/>
+        </w:rPr>
+        <w:t>s</w:t>
+      </w:r>
+      <w:bookmarkStart w:id="0" w:name="_GoBack"/>
+      <w:bookmarkEnd w:id="0"/>
       <w:proofErr w:type="spellEnd"/>
       <w:r>
         <w:rPr>
@@ -1808,6 +1823,13 @@
         </w:rPr>
         <w:t>user</w:t>
       </w:r>
+      <w:r>
+        <w:rPr>
+          <w:b/>
+          <w:color w:val="000000"/>
+        </w:rPr>
+        <w:t>s</w:t>
+      </w:r>
       <w:proofErr w:type="spellEnd"/>
       <w:r>
         <w:rPr>
@@ -2026,12 +2048,19 @@
         </w:rPr>
         <w:t>user</w:t>
       </w:r>
-      <w:proofErr w:type="spellEnd"/>
       <w:r>
         <w:rPr>
           <w:b/>
           <w:color w:val="000000"/>
         </w:rPr>
+        <w:t>s</w:t>
+      </w:r>
+      <w:proofErr w:type="spellEnd"/>
+      <w:r>
+        <w:rPr>
+          <w:b/>
+          <w:color w:val="000000"/>
+        </w:rPr>
         <w:t xml:space="preserve"> -&gt; </w:t>
       </w:r>
       <w:proofErr w:type="spellStart"/>
@@ -2050,8 +2079,6 @@
         </w:rPr>
         <w:t xml:space="preserve"> 1:n</w:t>
       </w:r>
-      <w:bookmarkStart w:id="0" w:name="_GoBack"/>
-      <w:bookmarkEnd w:id="0"/>
       <w:r>
         <w:rPr>
           <w:color w:val="000000"/>
@@ -2091,13 +2118,7 @@
         <w:rPr>
           <w:color w:val="000000"/>
         </w:rPr>
-        <w:t>t</w:t>
-      </w:r>
-      <w:r>
-        <w:rPr>
-          <w:color w:val="000000"/>
-        </w:rPr>
-        <w:t>abela relacji (</w:t>
+        <w:t>tabela relacji (</w:t>
       </w:r>
       <w:proofErr w:type="spellStart"/>
       <w:r>
@@ -2850,13 +2871,7 @@
         <w:rPr>
           <w:color w:val="000000"/>
         </w:rPr>
-        <w:t>Panel dodanych zgłoszeń  (przy</w:t>
-      </w:r>
-      <w:r>
-        <w:rPr>
-          <w:color w:val="000000"/>
-        </w:rPr>
-        <w:t>pisane do niego, po sali + limit zgłoszeń, jeśli przekracza to trzeba przypisać do najmniej obciążonego serwisanta)</w:t>
+        <w:t>Panel dodanych zgłoszeń  (przypisane do niego, po sali + limit zgłoszeń, jeśli przekracza to trzeba przypisać do najmniej obciążonego serwisanta)</w:t>
       </w:r>
     </w:p>
     <w:p>
@@ -3055,13 +3070,7 @@
         <w:rPr>
           <w:sz w:val="20"/>
         </w:rPr>
-        <w:t>( Imię, Nazwisko, Login, Hasł</w:t>
-      </w:r>
-      <w:r>
-        <w:rPr>
-          <w:sz w:val="20"/>
-        </w:rPr>
-        <w:t>o, mail) Button(utworzenie konta) --&gt; Utworzenie konta w bazie -&gt; Okno Logowania</w:t>
+        <w:t>( Imię, Nazwisko, Login, Hasło, mail) Button(utworzenie konta) --&gt; Utworzenie konta w bazie -&gt; Okno Logowania</w:t>
       </w:r>
     </w:p>
     <w:p>
@@ -3189,13 +3198,7 @@
           <w:sz w:val="20"/>
         </w:rPr>
         <w:tab/>
-        <w:t>Lista zgłoszeń--&gt;</w:t>
-      </w:r>
-      <w:r>
-        <w:rPr>
-          <w:sz w:val="20"/>
-        </w:rPr>
-        <w:t xml:space="preserve"> Edytuj(Button)-&gt; Okno (Dodaj zgłoszenie{z wypełnionymi polami}). Przycisk </w:t>
+        <w:t xml:space="preserve">Lista zgłoszeń--&gt; Edytuj(Button)-&gt; Okno (Dodaj zgłoszenie{z wypełnionymi polami}). Przycisk </w:t>
       </w:r>
       <w:proofErr w:type="spellStart"/>
       <w:r>
@@ -3334,13 +3337,7 @@
         <w:rPr>
           <w:sz w:val="20"/>
         </w:rPr>
-        <w:t>Wybór okresu z jakieg</w:t>
-      </w:r>
-      <w:r>
-        <w:rPr>
-          <w:sz w:val="20"/>
-        </w:rPr>
-        <w:t xml:space="preserve">o mają być wyświetlone </w:t>
+        <w:t xml:space="preserve">Wybór okresu z jakiego mają być wyświetlone </w:t>
       </w:r>
       <w:proofErr w:type="spellStart"/>
       <w:r>
@@ -3777,13 +3774,7 @@
         <w:rPr>
           <w:sz w:val="20"/>
         </w:rPr>
-        <w:t>Działanie: Sprawdzanie, c</w:t>
-      </w:r>
-      <w:r>
-        <w:rPr>
-          <w:sz w:val="20"/>
-        </w:rPr>
-        <w:t xml:space="preserve">zy </w:t>
+        <w:t xml:space="preserve">Działanie: Sprawdzanie, czy </w:t>
       </w:r>
       <w:proofErr w:type="spellStart"/>
       <w:r>
@@ -3943,13 +3934,7 @@
         <w:rPr>
           <w:sz w:val="20"/>
         </w:rPr>
-        <w:t xml:space="preserve"> nie, dodanie jej ustaw</w:t>
-      </w:r>
-      <w:r>
-        <w:rPr>
-          <w:sz w:val="20"/>
-        </w:rPr>
-        <w:t xml:space="preserve">ienie na status </w:t>
+        <w:t xml:space="preserve"> nie, dodanie jej ustawienie na status </w:t>
       </w:r>
       <w:proofErr w:type="spellStart"/>
       <w:r>
@@ -4053,13 +4038,7 @@
         <w:rPr>
           <w:sz w:val="20"/>
         </w:rPr>
-        <w:t>Działanie: Wyświetla zgłoszenia gdzie użytkownik który dodał je</w:t>
-      </w:r>
-      <w:r>
-        <w:rPr>
-          <w:sz w:val="20"/>
-        </w:rPr>
-        <w:t>st taki sam</w:t>
+        <w:t>Działanie: Wyświetla zgłoszenia gdzie użytkownik który dodał jest taki sam</w:t>
       </w:r>
     </w:p>
     <w:p>
@@ -4679,13 +4658,7 @@
         <w:rPr>
           <w:sz w:val="20"/>
         </w:rPr>
-        <w:t xml:space="preserve">Wejście: okres, </w:t>
-      </w:r>
-      <w:r>
-        <w:rPr>
-          <w:sz w:val="20"/>
-        </w:rPr>
-        <w:t xml:space="preserve">kto, </w:t>
+        <w:t xml:space="preserve">Wejście: okres, kto, </w:t>
       </w:r>
     </w:p>
     <w:p>
@@ -4933,13 +4906,7 @@
         <w:rPr>
           <w:sz w:val="20"/>
         </w:rPr>
-        <w:t>Działanie: Usuw</w:t>
-      </w:r>
-      <w:r>
-        <w:rPr>
-          <w:sz w:val="20"/>
-        </w:rPr>
-        <w:t>anie Użytkownika z bazy</w:t>
+        <w:t>Działanie: Usuwanie Użytkownika z bazy</w:t>
       </w:r>
     </w:p>
     <w:p>

</xml_diff>

<commit_message>
przygotowano zakladke statystyki, dodano szczegolowe wymagania API
</commit_message>
<xml_diff>
--- a/30 Marzenie laboranta.docx
+++ b/30 Marzenie laboranta.docx
@@ -1032,7 +1032,21 @@
         <w:rPr>
           <w:color w:val="000000"/>
         </w:rPr>
-        <w:t xml:space="preserve"> (data kiedy serwisant zmienia status na przyjęto)</w:t>
+        <w:t xml:space="preserve"> (data kiedy </w:t>
+      </w:r>
+      <w:proofErr w:type="spellStart"/>
+      <w:r>
+        <w:rPr>
+          <w:color w:val="000000"/>
+        </w:rPr>
+        <w:t>serwisant</w:t>
+      </w:r>
+      <w:proofErr w:type="spellEnd"/>
+      <w:r>
+        <w:rPr>
+          <w:color w:val="000000"/>
+        </w:rPr>
+        <w:t xml:space="preserve"> zmienia status na przyjęto)</w:t>
       </w:r>
     </w:p>
     <w:p>
@@ -1074,13 +1088,7 @@
         <w:rPr>
           <w:color w:val="000000"/>
         </w:rPr>
-        <w:t xml:space="preserve"> (data rozwiązania, pust</w:t>
-      </w:r>
-      <w:r>
-        <w:rPr>
-          <w:color w:val="000000"/>
-        </w:rPr>
-        <w:t>a dopóki ktoś nie zmieni ‘state’ na ukończono/wykonano)</w:t>
+        <w:t xml:space="preserve"> (data rozwiązania, pusta dopóki ktoś nie zmieni ‘state’ na ukończono/wykonano)</w:t>
       </w:r>
     </w:p>
     <w:p>
@@ -1794,7 +1802,23 @@
           <w:b/>
           <w:color w:val="000000"/>
         </w:rPr>
-        <w:t xml:space="preserve"> -&gt; device 1:1</w:t>
+        <w:t xml:space="preserve"> -&gt; </w:t>
+      </w:r>
+      <w:proofErr w:type="spellStart"/>
+      <w:r>
+        <w:rPr>
+          <w:b/>
+          <w:color w:val="000000"/>
+        </w:rPr>
+        <w:t>device</w:t>
+      </w:r>
+      <w:proofErr w:type="spellEnd"/>
+      <w:r>
+        <w:rPr>
+          <w:b/>
+          <w:color w:val="000000"/>
+        </w:rPr>
+        <w:t xml:space="preserve"> 1:1</w:t>
       </w:r>
     </w:p>
     <w:p>
@@ -1887,7 +1911,23 @@
           <w:b/>
           <w:color w:val="000000"/>
         </w:rPr>
-        <w:t xml:space="preserve"> -&gt; device 1:n</w:t>
+        <w:t xml:space="preserve"> -&gt; </w:t>
+      </w:r>
+      <w:proofErr w:type="spellStart"/>
+      <w:r>
+        <w:rPr>
+          <w:b/>
+          <w:color w:val="000000"/>
+        </w:rPr>
+        <w:t>device</w:t>
+      </w:r>
+      <w:proofErr w:type="spellEnd"/>
+      <w:r>
+        <w:rPr>
+          <w:b/>
+          <w:color w:val="000000"/>
+        </w:rPr>
+        <w:t xml:space="preserve"> 1:n</w:t>
       </w:r>
       <w:r>
         <w:rPr>
@@ -1928,13 +1968,7 @@
         <w:rPr>
           <w:color w:val="000000"/>
         </w:rPr>
-        <w:t xml:space="preserve">tabela relacji </w:t>
-      </w:r>
-      <w:r>
-        <w:rPr>
-          <w:color w:val="000000"/>
-        </w:rPr>
-        <w:t>(</w:t>
+        <w:t>tabela relacji (</w:t>
       </w:r>
       <w:proofErr w:type="spellStart"/>
       <w:r>
@@ -2157,13 +2191,7 @@
         <w:rPr>
           <w:color w:val="000000"/>
         </w:rPr>
-        <w:t>p</w:t>
-      </w:r>
-      <w:r>
-        <w:rPr>
-          <w:color w:val="000000"/>
-        </w:rPr>
-        <w:t xml:space="preserve">owiadomienia </w:t>
+        <w:t xml:space="preserve">powiadomienia </w:t>
       </w:r>
       <w:proofErr w:type="spellStart"/>
       <w:r>
@@ -2484,7 +2512,7 @@
         <w:rPr>
           <w:color w:val="000000"/>
         </w:rPr>
-        <w:t>Statystyki dla danego użytkownika/danej firmy</w:t>
+        <w:t>Statystyki dla danego użytkownika</w:t>
       </w:r>
     </w:p>
     <w:p>
@@ -2594,7 +2622,15 @@
         <w:rPr>
           <w:color w:val="000000"/>
         </w:rPr>
-        <w:t>, ile odwołanych przez zlecającego</w:t>
+        <w:t xml:space="preserve"> (powiadomio</w:t>
+      </w:r>
+      <w:bookmarkStart w:id="0" w:name="_GoBack"/>
+      <w:bookmarkEnd w:id="0"/>
+      <w:r>
+        <w:rPr>
+          <w:color w:val="000000"/>
+        </w:rPr>
+        <w:t>no, przyjęto, rozwiązano)</w:t>
       </w:r>
     </w:p>
     <w:p>
@@ -2696,13 +2732,7 @@
         <w:rPr>
           <w:color w:val="000000"/>
         </w:rPr>
-        <w:t>Panel dodanych zgłoszeń  (przypisane do niego, po sali + limit zgłoszeń, jeśli przekracza to trzeb</w:t>
-      </w:r>
-      <w:r>
-        <w:rPr>
-          <w:color w:val="000000"/>
-        </w:rPr>
-        <w:t>a przypisać do najmniej obciążonego serwisanta)</w:t>
+        <w:t>Panel dodanych zgłoszeń  (przypisane do niego, po sali + limit zgłoszeń, jeśli przekracza to trzeba przypisać do najmniej obciążonego serwisanta)</w:t>
       </w:r>
     </w:p>
     <w:p>
@@ -3050,7 +3080,49 @@
         <w:rPr>
           <w:color w:val="000000"/>
         </w:rPr>
-        <w:t xml:space="preserve">Wejście: login, password, name, lastname, </w:t>
+        <w:t xml:space="preserve">Wejście: login, </w:t>
+      </w:r>
+      <w:proofErr w:type="spellStart"/>
+      <w:r>
+        <w:rPr>
+          <w:color w:val="000000"/>
+        </w:rPr>
+        <w:t>password</w:t>
+      </w:r>
+      <w:proofErr w:type="spellEnd"/>
+      <w:r>
+        <w:rPr>
+          <w:color w:val="000000"/>
+        </w:rPr>
+        <w:t xml:space="preserve">, </w:t>
+      </w:r>
+      <w:proofErr w:type="spellStart"/>
+      <w:r>
+        <w:rPr>
+          <w:color w:val="000000"/>
+        </w:rPr>
+        <w:t>name</w:t>
+      </w:r>
+      <w:proofErr w:type="spellEnd"/>
+      <w:r>
+        <w:rPr>
+          <w:color w:val="000000"/>
+        </w:rPr>
+        <w:t xml:space="preserve">, </w:t>
+      </w:r>
+      <w:proofErr w:type="spellStart"/>
+      <w:r>
+        <w:rPr>
+          <w:color w:val="000000"/>
+        </w:rPr>
+        <w:t>lastname</w:t>
+      </w:r>
+      <w:proofErr w:type="spellEnd"/>
+      <w:r>
+        <w:rPr>
+          <w:color w:val="000000"/>
+        </w:rPr>
+        <w:t xml:space="preserve">, </w:t>
       </w:r>
       <w:proofErr w:type="spellStart"/>
       <w:r>
@@ -3224,7 +3296,21 @@
         <w:rPr>
           <w:color w:val="000000"/>
         </w:rPr>
-        <w:t>, description,</w:t>
+        <w:t xml:space="preserve">, </w:t>
+      </w:r>
+      <w:proofErr w:type="spellStart"/>
+      <w:r>
+        <w:rPr>
+          <w:color w:val="000000"/>
+        </w:rPr>
+        <w:t>description</w:t>
+      </w:r>
+      <w:proofErr w:type="spellEnd"/>
+      <w:r>
+        <w:rPr>
+          <w:color w:val="000000"/>
+        </w:rPr>
+        <w:t>,</w:t>
       </w:r>
     </w:p>
     <w:p>
@@ -4136,6 +4222,7 @@
       <w:r>
         <w:rPr>
           <w:noProof/>
+          <w:lang w:val="en-US" w:eastAsia="en-US"/>
         </w:rPr>
         <w:drawing>
           <wp:anchor distT="0" distB="0" distL="114300" distR="114300" simplePos="0" relativeHeight="251658240" behindDoc="1" locked="0" layoutInCell="1" allowOverlap="1">
@@ -4203,13 +4290,7 @@
         <w:rPr>
           <w:color w:val="000000"/>
         </w:rPr>
-        <w:t>Poglądowe schematy wy</w:t>
-      </w:r>
-      <w:r>
-        <w:rPr>
-          <w:color w:val="000000"/>
-        </w:rPr>
-        <w:t>glądu poszczególnych paneli:</w:t>
+        <w:t>Poglądowe schematy wyglądu poszczególnych paneli:</w:t>
       </w:r>
     </w:p>
     <w:p>
@@ -4238,6 +4319,7 @@
       <w:r>
         <w:rPr>
           <w:noProof/>
+          <w:lang w:val="en-US" w:eastAsia="en-US"/>
         </w:rPr>
         <w:lastRenderedPageBreak/>
         <w:drawing>
@@ -4277,6 +4359,7 @@
       <w:r>
         <w:rPr>
           <w:noProof/>
+          <w:lang w:val="en-US" w:eastAsia="en-US"/>
         </w:rPr>
         <w:lastRenderedPageBreak/>
         <w:drawing>
@@ -4316,6 +4399,7 @@
       <w:r>
         <w:rPr>
           <w:noProof/>
+          <w:lang w:val="en-US" w:eastAsia="en-US"/>
         </w:rPr>
         <w:drawing>
           <wp:inline distT="0" distB="0" distL="0" distR="0">
@@ -4351,8 +4435,6 @@
           </wp:inline>
         </w:drawing>
       </w:r>
-      <w:bookmarkStart w:id="0" w:name="_GoBack"/>
-      <w:bookmarkEnd w:id="0"/>
     </w:p>
     <w:p>
       <w:pPr>

</xml_diff>

<commit_message>
mała poprawka w dokumentacji jeszcze
</commit_message>
<xml_diff>
--- a/30 Marzenie laboranta.docx
+++ b/30 Marzenie laboranta.docx
@@ -592,6 +592,252 @@
           <w:rFonts w:asciiTheme="minorHAnsi" w:hAnsiTheme="minorHAnsi" w:cstheme="minorHAnsi"/>
           <w:color w:val="000000"/>
         </w:rPr>
+        <w:t>Środowisko:</w:t>
+      </w:r>
+    </w:p>
+    <w:p>
+      <w:pPr>
+        <w:pStyle w:val="Akapitzlist"/>
+        <w:numPr>
+          <w:ilvl w:val="1"/>
+          <w:numId w:val="4"/>
+        </w:numPr>
+        <w:tabs>
+          <w:tab w:val="left" w:pos="720"/>
+          <w:tab w:val="left" w:pos="2124"/>
+          <w:tab w:val="left" w:pos="2832"/>
+          <w:tab w:val="left" w:pos="3540"/>
+          <w:tab w:val="left" w:pos="4248"/>
+          <w:tab w:val="left" w:pos="4956"/>
+          <w:tab w:val="left" w:pos="5664"/>
+          <w:tab w:val="left" w:pos="6372"/>
+          <w:tab w:val="left" w:pos="7080"/>
+          <w:tab w:val="left" w:pos="7788"/>
+          <w:tab w:val="left" w:pos="8496"/>
+          <w:tab w:val="left" w:pos="9204"/>
+          <w:tab w:val="left" w:pos="9912"/>
+        </w:tabs>
+        <w:rPr>
+          <w:rFonts w:asciiTheme="minorHAnsi" w:hAnsiTheme="minorHAnsi" w:cstheme="minorHAnsi"/>
+          <w:color w:val="000000"/>
+          <w:lang w:val="en-US"/>
+        </w:rPr>
+      </w:pPr>
+      <w:r>
+        <w:rPr>
+          <w:rFonts w:asciiTheme="minorHAnsi" w:hAnsiTheme="minorHAnsi" w:cstheme="minorHAnsi"/>
+          <w:color w:val="000000"/>
+        </w:rPr>
+        <w:t xml:space="preserve">Baza danych: </w:t>
+      </w:r>
+      <w:proofErr w:type="spellStart"/>
+      <w:r>
+        <w:rPr>
+          <w:rFonts w:asciiTheme="minorHAnsi" w:hAnsiTheme="minorHAnsi" w:cstheme="minorHAnsi"/>
+          <w:color w:val="000000"/>
+        </w:rPr>
+        <w:t>PostgreSQL</w:t>
+      </w:r>
+      <w:bookmarkStart w:id="0" w:name="_GoBack"/>
+      <w:bookmarkEnd w:id="0"/>
+      <w:proofErr w:type="spellEnd"/>
+    </w:p>
+    <w:p>
+      <w:pPr>
+        <w:pStyle w:val="Akapitzlist"/>
+        <w:numPr>
+          <w:ilvl w:val="1"/>
+          <w:numId w:val="4"/>
+        </w:numPr>
+        <w:tabs>
+          <w:tab w:val="left" w:pos="720"/>
+          <w:tab w:val="left" w:pos="2124"/>
+          <w:tab w:val="left" w:pos="2832"/>
+          <w:tab w:val="left" w:pos="3540"/>
+          <w:tab w:val="left" w:pos="4248"/>
+          <w:tab w:val="left" w:pos="4956"/>
+          <w:tab w:val="left" w:pos="5664"/>
+          <w:tab w:val="left" w:pos="6372"/>
+          <w:tab w:val="left" w:pos="7080"/>
+          <w:tab w:val="left" w:pos="7788"/>
+          <w:tab w:val="left" w:pos="8496"/>
+          <w:tab w:val="left" w:pos="9204"/>
+          <w:tab w:val="left" w:pos="9912"/>
+        </w:tabs>
+        <w:rPr>
+          <w:rFonts w:asciiTheme="minorHAnsi" w:hAnsiTheme="minorHAnsi" w:cstheme="minorHAnsi"/>
+          <w:color w:val="000000"/>
+          <w:lang w:val="en-US"/>
+        </w:rPr>
+      </w:pPr>
+      <w:r>
+        <w:rPr>
+          <w:rFonts w:asciiTheme="minorHAnsi" w:hAnsiTheme="minorHAnsi" w:cstheme="minorHAnsi"/>
+          <w:color w:val="000000"/>
+        </w:rPr>
+        <w:t xml:space="preserve">Środowisko </w:t>
+      </w:r>
+      <w:proofErr w:type="spellStart"/>
+      <w:r>
+        <w:rPr>
+          <w:rFonts w:asciiTheme="minorHAnsi" w:hAnsiTheme="minorHAnsi" w:cstheme="minorHAnsi"/>
+          <w:color w:val="000000"/>
+        </w:rPr>
+        <w:t>backend’owe</w:t>
+      </w:r>
+      <w:proofErr w:type="spellEnd"/>
+      <w:r>
+        <w:rPr>
+          <w:rFonts w:asciiTheme="minorHAnsi" w:hAnsiTheme="minorHAnsi" w:cstheme="minorHAnsi"/>
+          <w:color w:val="000000"/>
+        </w:rPr>
+        <w:t xml:space="preserve">: </w:t>
+      </w:r>
+      <w:r>
+        <w:rPr>
+          <w:rFonts w:asciiTheme="minorHAnsi" w:hAnsiTheme="minorHAnsi" w:cstheme="minorHAnsi"/>
+          <w:color w:val="000000"/>
+          <w:lang w:val="en-US"/>
+        </w:rPr>
+        <w:t xml:space="preserve">Node.js + </w:t>
+      </w:r>
+      <w:proofErr w:type="spellStart"/>
+      <w:r>
+        <w:rPr>
+          <w:rFonts w:asciiTheme="minorHAnsi" w:hAnsiTheme="minorHAnsi" w:cstheme="minorHAnsi"/>
+          <w:color w:val="000000"/>
+          <w:lang w:val="en-US"/>
+        </w:rPr>
+        <w:t>pg</w:t>
+      </w:r>
+      <w:proofErr w:type="spellEnd"/>
+    </w:p>
+    <w:p>
+      <w:pPr>
+        <w:pStyle w:val="Akapitzlist"/>
+        <w:numPr>
+          <w:ilvl w:val="1"/>
+          <w:numId w:val="4"/>
+        </w:numPr>
+        <w:tabs>
+          <w:tab w:val="left" w:pos="720"/>
+          <w:tab w:val="left" w:pos="2124"/>
+          <w:tab w:val="left" w:pos="2832"/>
+          <w:tab w:val="left" w:pos="3540"/>
+          <w:tab w:val="left" w:pos="4248"/>
+          <w:tab w:val="left" w:pos="4956"/>
+          <w:tab w:val="left" w:pos="5664"/>
+          <w:tab w:val="left" w:pos="6372"/>
+          <w:tab w:val="left" w:pos="7080"/>
+          <w:tab w:val="left" w:pos="7788"/>
+          <w:tab w:val="left" w:pos="8496"/>
+          <w:tab w:val="left" w:pos="9204"/>
+          <w:tab w:val="left" w:pos="9912"/>
+        </w:tabs>
+        <w:rPr>
+          <w:rFonts w:asciiTheme="minorHAnsi" w:hAnsiTheme="minorHAnsi" w:cstheme="minorHAnsi"/>
+          <w:color w:val="000000"/>
+          <w:lang w:val="en-US"/>
+        </w:rPr>
+      </w:pPr>
+      <w:r>
+        <w:rPr>
+          <w:rFonts w:asciiTheme="minorHAnsi" w:hAnsiTheme="minorHAnsi" w:cstheme="minorHAnsi"/>
+          <w:color w:val="000000"/>
+        </w:rPr>
+        <w:t xml:space="preserve">Środowisko </w:t>
+      </w:r>
+      <w:proofErr w:type="spellStart"/>
+      <w:r>
+        <w:rPr>
+          <w:rFonts w:asciiTheme="minorHAnsi" w:hAnsiTheme="minorHAnsi" w:cstheme="minorHAnsi"/>
+          <w:color w:val="000000"/>
+        </w:rPr>
+        <w:t>frontend’owe</w:t>
+      </w:r>
+      <w:proofErr w:type="spellEnd"/>
+      <w:r>
+        <w:rPr>
+          <w:rFonts w:asciiTheme="minorHAnsi" w:hAnsiTheme="minorHAnsi" w:cstheme="minorHAnsi"/>
+          <w:color w:val="000000"/>
+        </w:rPr>
+        <w:t xml:space="preserve">: </w:t>
+      </w:r>
+      <w:proofErr w:type="spellStart"/>
+      <w:r>
+        <w:rPr>
+          <w:rFonts w:asciiTheme="minorHAnsi" w:hAnsiTheme="minorHAnsi" w:cstheme="minorHAnsi"/>
+          <w:color w:val="000000"/>
+        </w:rPr>
+        <w:t>Ionic</w:t>
+      </w:r>
+      <w:proofErr w:type="spellEnd"/>
+      <w:r>
+        <w:rPr>
+          <w:rFonts w:asciiTheme="minorHAnsi" w:hAnsiTheme="minorHAnsi" w:cstheme="minorHAnsi"/>
+          <w:color w:val="000000"/>
+        </w:rPr>
+        <w:t xml:space="preserve"> + </w:t>
+      </w:r>
+      <w:proofErr w:type="spellStart"/>
+      <w:r>
+        <w:rPr>
+          <w:rFonts w:asciiTheme="minorHAnsi" w:hAnsiTheme="minorHAnsi" w:cstheme="minorHAnsi"/>
+          <w:color w:val="000000"/>
+        </w:rPr>
+        <w:t>Angular</w:t>
+      </w:r>
+      <w:proofErr w:type="spellEnd"/>
+      <w:r>
+        <w:rPr>
+          <w:rFonts w:asciiTheme="minorHAnsi" w:hAnsiTheme="minorHAnsi" w:cstheme="minorHAnsi"/>
+          <w:color w:val="000000"/>
+        </w:rPr>
+        <w:t xml:space="preserve"> + </w:t>
+      </w:r>
+      <w:proofErr w:type="spellStart"/>
+      <w:r>
+        <w:rPr>
+          <w:rFonts w:asciiTheme="minorHAnsi" w:hAnsiTheme="minorHAnsi" w:cstheme="minorHAnsi"/>
+          <w:color w:val="000000"/>
+        </w:rPr>
+        <w:t>TypeScript</w:t>
+      </w:r>
+      <w:proofErr w:type="spellEnd"/>
+    </w:p>
+    <w:p>
+      <w:pPr>
+        <w:pStyle w:val="Akapitzlist"/>
+        <w:numPr>
+          <w:ilvl w:val="0"/>
+          <w:numId w:val="4"/>
+        </w:numPr>
+        <w:tabs>
+          <w:tab w:val="left" w:pos="720"/>
+          <w:tab w:val="left" w:pos="1416"/>
+          <w:tab w:val="left" w:pos="2124"/>
+          <w:tab w:val="left" w:pos="2832"/>
+          <w:tab w:val="left" w:pos="3540"/>
+          <w:tab w:val="left" w:pos="4248"/>
+          <w:tab w:val="left" w:pos="4956"/>
+          <w:tab w:val="left" w:pos="5664"/>
+          <w:tab w:val="left" w:pos="6372"/>
+          <w:tab w:val="left" w:pos="7080"/>
+          <w:tab w:val="left" w:pos="7788"/>
+          <w:tab w:val="left" w:pos="8496"/>
+          <w:tab w:val="left" w:pos="9204"/>
+          <w:tab w:val="left" w:pos="9912"/>
+        </w:tabs>
+        <w:rPr>
+          <w:rFonts w:asciiTheme="minorHAnsi" w:hAnsiTheme="minorHAnsi" w:cstheme="minorHAnsi"/>
+          <w:color w:val="000000"/>
+        </w:rPr>
+      </w:pPr>
+      <w:r>
+        <w:rPr>
+          <w:rFonts w:asciiTheme="minorHAnsi" w:hAnsiTheme="minorHAnsi" w:cstheme="minorHAnsi"/>
+          <w:color w:val="000000"/>
+        </w:rPr>
         <w:t>Baza:</w:t>
       </w:r>
     </w:p>
@@ -1056,6 +1302,7 @@
           <w:rFonts w:asciiTheme="minorHAnsi" w:hAnsiTheme="minorHAnsi" w:cstheme="minorHAnsi"/>
           <w:color w:val="000000"/>
         </w:rPr>
+        <w:lastRenderedPageBreak/>
         <w:t>state (status, np. oczekuje, przyjęte, wykonano…)</w:t>
       </w:r>
     </w:p>
@@ -1234,7 +1481,6 @@
           <w:rFonts w:asciiTheme="minorHAnsi" w:hAnsiTheme="minorHAnsi" w:cstheme="minorHAnsi"/>
           <w:color w:val="000000"/>
         </w:rPr>
-        <w:lastRenderedPageBreak/>
         <w:t>solver_id (serwisant, który naprawił)</w:t>
       </w:r>
     </w:p>
@@ -2370,6 +2616,7 @@
           <w:rFonts w:asciiTheme="minorHAnsi" w:hAnsiTheme="minorHAnsi" w:cstheme="minorHAnsi"/>
           <w:color w:val="000000"/>
         </w:rPr>
+        <w:lastRenderedPageBreak/>
         <w:t xml:space="preserve">powiadomienia </w:t>
       </w:r>
       <w:proofErr w:type="spellStart"/>
@@ -2566,7 +2813,6 @@
           <w:rFonts w:asciiTheme="minorHAnsi" w:hAnsiTheme="minorHAnsi" w:cstheme="minorHAnsi"/>
           <w:color w:val="000000"/>
         </w:rPr>
-        <w:lastRenderedPageBreak/>
         <w:t>Panel zarządzania wszystkimi użytkownikami</w:t>
       </w:r>
     </w:p>
@@ -3818,6 +4064,7 @@
           <w:color w:val="000000" w:themeColor="text1"/>
           <w:sz w:val="20"/>
         </w:rPr>
+        <w:lastRenderedPageBreak/>
         <w:t>Zwraca wszystkie urządzenia</w:t>
       </w:r>
     </w:p>
@@ -4091,7 +4338,6 @@
           <w:color w:val="000000" w:themeColor="text1"/>
           <w:sz w:val="20"/>
         </w:rPr>
-        <w:lastRenderedPageBreak/>
         <w:t xml:space="preserve">Zwraca login tego </w:t>
       </w:r>
       <w:proofErr w:type="spellStart"/>
@@ -4592,8 +4838,6 @@
         </w:rPr>
         <w:t>Podaje id użytkownika (może być puste)</w:t>
       </w:r>
-      <w:bookmarkStart w:id="0" w:name="_GoBack"/>
-      <w:bookmarkEnd w:id="0"/>
     </w:p>
     <w:p>
       <w:pPr>
@@ -6662,6 +6906,146 @@
     </w:lvl>
   </w:abstractNum>
   <w:abstractNum w:abstractNumId="14" w15:restartNumberingAfterBreak="0">
+    <w:nsid w:val="569F5471"/>
+    <w:multiLevelType w:val="hybridMultilevel"/>
+    <w:tmpl w:val="6F347C20"/>
+    <w:lvl w:ilvl="0" w:tplc="761EBF3A">
+      <w:start w:val="1"/>
+      <w:numFmt w:val="bullet"/>
+      <w:lvlText w:val="■"/>
+      <w:lvlJc w:val="left"/>
+      <w:pPr>
+        <w:tabs>
+          <w:tab w:val="num" w:pos="720"/>
+        </w:tabs>
+        <w:ind w:left="720" w:hanging="360"/>
+      </w:pPr>
+      <w:rPr>
+        <w:rFonts w:ascii="Franklin Gothic Book" w:hAnsi="Franklin Gothic Book" w:hint="default"/>
+      </w:rPr>
+    </w:lvl>
+    <w:lvl w:ilvl="1" w:tplc="A990845E" w:tentative="1">
+      <w:start w:val="1"/>
+      <w:numFmt w:val="bullet"/>
+      <w:lvlText w:val="■"/>
+      <w:lvlJc w:val="left"/>
+      <w:pPr>
+        <w:tabs>
+          <w:tab w:val="num" w:pos="1440"/>
+        </w:tabs>
+        <w:ind w:left="1440" w:hanging="360"/>
+      </w:pPr>
+      <w:rPr>
+        <w:rFonts w:ascii="Franklin Gothic Book" w:hAnsi="Franklin Gothic Book" w:hint="default"/>
+      </w:rPr>
+    </w:lvl>
+    <w:lvl w:ilvl="2" w:tplc="AD7CEBAE" w:tentative="1">
+      <w:start w:val="1"/>
+      <w:numFmt w:val="bullet"/>
+      <w:lvlText w:val="■"/>
+      <w:lvlJc w:val="left"/>
+      <w:pPr>
+        <w:tabs>
+          <w:tab w:val="num" w:pos="2160"/>
+        </w:tabs>
+        <w:ind w:left="2160" w:hanging="360"/>
+      </w:pPr>
+      <w:rPr>
+        <w:rFonts w:ascii="Franklin Gothic Book" w:hAnsi="Franklin Gothic Book" w:hint="default"/>
+      </w:rPr>
+    </w:lvl>
+    <w:lvl w:ilvl="3" w:tplc="F5F44690" w:tentative="1">
+      <w:start w:val="1"/>
+      <w:numFmt w:val="bullet"/>
+      <w:lvlText w:val="■"/>
+      <w:lvlJc w:val="left"/>
+      <w:pPr>
+        <w:tabs>
+          <w:tab w:val="num" w:pos="2880"/>
+        </w:tabs>
+        <w:ind w:left="2880" w:hanging="360"/>
+      </w:pPr>
+      <w:rPr>
+        <w:rFonts w:ascii="Franklin Gothic Book" w:hAnsi="Franklin Gothic Book" w:hint="default"/>
+      </w:rPr>
+    </w:lvl>
+    <w:lvl w:ilvl="4" w:tplc="5A7A9174" w:tentative="1">
+      <w:start w:val="1"/>
+      <w:numFmt w:val="bullet"/>
+      <w:lvlText w:val="■"/>
+      <w:lvlJc w:val="left"/>
+      <w:pPr>
+        <w:tabs>
+          <w:tab w:val="num" w:pos="3600"/>
+        </w:tabs>
+        <w:ind w:left="3600" w:hanging="360"/>
+      </w:pPr>
+      <w:rPr>
+        <w:rFonts w:ascii="Franklin Gothic Book" w:hAnsi="Franklin Gothic Book" w:hint="default"/>
+      </w:rPr>
+    </w:lvl>
+    <w:lvl w:ilvl="5" w:tplc="98E40B90" w:tentative="1">
+      <w:start w:val="1"/>
+      <w:numFmt w:val="bullet"/>
+      <w:lvlText w:val="■"/>
+      <w:lvlJc w:val="left"/>
+      <w:pPr>
+        <w:tabs>
+          <w:tab w:val="num" w:pos="4320"/>
+        </w:tabs>
+        <w:ind w:left="4320" w:hanging="360"/>
+      </w:pPr>
+      <w:rPr>
+        <w:rFonts w:ascii="Franklin Gothic Book" w:hAnsi="Franklin Gothic Book" w:hint="default"/>
+      </w:rPr>
+    </w:lvl>
+    <w:lvl w:ilvl="6" w:tplc="F3C69C88" w:tentative="1">
+      <w:start w:val="1"/>
+      <w:numFmt w:val="bullet"/>
+      <w:lvlText w:val="■"/>
+      <w:lvlJc w:val="left"/>
+      <w:pPr>
+        <w:tabs>
+          <w:tab w:val="num" w:pos="5040"/>
+        </w:tabs>
+        <w:ind w:left="5040" w:hanging="360"/>
+      </w:pPr>
+      <w:rPr>
+        <w:rFonts w:ascii="Franklin Gothic Book" w:hAnsi="Franklin Gothic Book" w:hint="default"/>
+      </w:rPr>
+    </w:lvl>
+    <w:lvl w:ilvl="7" w:tplc="9D1A9FEA" w:tentative="1">
+      <w:start w:val="1"/>
+      <w:numFmt w:val="bullet"/>
+      <w:lvlText w:val="■"/>
+      <w:lvlJc w:val="left"/>
+      <w:pPr>
+        <w:tabs>
+          <w:tab w:val="num" w:pos="5760"/>
+        </w:tabs>
+        <w:ind w:left="5760" w:hanging="360"/>
+      </w:pPr>
+      <w:rPr>
+        <w:rFonts w:ascii="Franklin Gothic Book" w:hAnsi="Franklin Gothic Book" w:hint="default"/>
+      </w:rPr>
+    </w:lvl>
+    <w:lvl w:ilvl="8" w:tplc="60483534" w:tentative="1">
+      <w:start w:val="1"/>
+      <w:numFmt w:val="bullet"/>
+      <w:lvlText w:val="■"/>
+      <w:lvlJc w:val="left"/>
+      <w:pPr>
+        <w:tabs>
+          <w:tab w:val="num" w:pos="6480"/>
+        </w:tabs>
+        <w:ind w:left="6480" w:hanging="360"/>
+      </w:pPr>
+      <w:rPr>
+        <w:rFonts w:ascii="Franklin Gothic Book" w:hAnsi="Franklin Gothic Book" w:hint="default"/>
+      </w:rPr>
+    </w:lvl>
+  </w:abstractNum>
+  <w:abstractNum w:abstractNumId="15" w15:restartNumberingAfterBreak="0">
     <w:nsid w:val="599D3807"/>
     <w:multiLevelType w:val="hybridMultilevel"/>
     <w:tmpl w:val="5074CDA4"/>
@@ -6747,7 +7131,7 @@
       </w:pPr>
     </w:lvl>
   </w:abstractNum>
-  <w:abstractNum w:abstractNumId="15" w15:restartNumberingAfterBreak="0">
+  <w:abstractNum w:abstractNumId="16" w15:restartNumberingAfterBreak="0">
     <w:nsid w:val="6EF61138"/>
     <w:multiLevelType w:val="singleLevel"/>
     <w:tmpl w:val="A3C43864"/>
@@ -6775,7 +7159,7 @@
       </w:rPr>
     </w:lvl>
   </w:abstractNum>
-  <w:abstractNum w:abstractNumId="16" w15:restartNumberingAfterBreak="0">
+  <w:abstractNum w:abstractNumId="17" w15:restartNumberingAfterBreak="0">
     <w:nsid w:val="6F473409"/>
     <w:multiLevelType w:val="multilevel"/>
     <w:tmpl w:val="06DED1E6"/>
@@ -6914,10 +7298,10 @@
     <w:abstractNumId w:val="13"/>
   </w:num>
   <w:num w:numId="2">
-    <w:abstractNumId w:val="16"/>
+    <w:abstractNumId w:val="17"/>
   </w:num>
   <w:num w:numId="3">
-    <w:abstractNumId w:val="15"/>
+    <w:abstractNumId w:val="16"/>
   </w:num>
   <w:num w:numId="4">
     <w:abstractNumId w:val="13"/>
@@ -6984,10 +7368,13 @@
     <w:abstractNumId w:val="5"/>
   </w:num>
   <w:num w:numId="17">
-    <w:abstractNumId w:val="14"/>
+    <w:abstractNumId w:val="15"/>
   </w:num>
   <w:num w:numId="18">
     <w:abstractNumId w:val="11"/>
+  </w:num>
+  <w:num w:numId="19">
+    <w:abstractNumId w:val="14"/>
   </w:num>
 </w:numbering>
 </file>
@@ -7164,7 +7551,6 @@
   <w:style w:type="character" w:default="1" w:styleId="Domylnaczcionkaakapitu">
     <w:name w:val="Default Paragraph Font"/>
     <w:uiPriority w:val="1"/>
-    <w:semiHidden/>
     <w:unhideWhenUsed/>
   </w:style>
   <w:style w:type="table" w:default="1" w:styleId="Standardowy">

</xml_diff>